<commit_message>
Got the accelerator doc written
</commit_message>
<xml_diff>
--- a/Funding/accelerator_application.docx
+++ b/Funding/accelerator_application.docx
@@ -163,7 +163,7 @@
         <w:rPr>
           <w:rStyle w:val="PlaceholderText"/>
         </w:rPr>
-        <w:t>Please Enter Your Address</w:t>
+        <w:t>1610 Riley Ave</w:t>
       </w:r>
     </w:p>
     <w:p>
@@ -181,7 +181,7 @@
         <w:rPr>
           <w:rStyle w:val="PlaceholderText"/>
         </w:rPr>
-        <w:t>Please Enter Your City, State, Zip</w:t>
+        <w:t>Rapid City, SD, 57701</w:t>
       </w:r>
       <w:r>
         <w:rPr/>
@@ -235,7 +235,7 @@
         <w:rPr>
           <w:rStyle w:val="PlaceholderText"/>
         </w:rPr>
-        <w:t>Please Enter Other Team Members Email Here</w:t>
+        <w:t>joelillo113@gmail.com</w:t>
       </w:r>
     </w:p>
     <w:p>
@@ -261,9 +261,7 @@
     <w:p>
       <w:pPr>
         <w:pStyle w:val="Normal"/>
-        <w:rPr>
-          <w:rStyle w:val="PlaceholderText"/>
-        </w:rPr>
+        <w:rPr/>
       </w:pPr>
       <w:r>
         <w:rPr/>
@@ -272,10 +270,8 @@
         <w:tab/>
       </w:r>
       <w:r>
-        <w:rPr>
-          <w:rStyle w:val="PlaceholderText"/>
-        </w:rPr>
-        <w:t>Please Enter Other Team Members Email Here</w:t>
+        <w:rPr/>
+        <w:t>lisa.s.woody@gmail.com</w:t>
       </w:r>
     </w:p>
     <w:p>
@@ -314,7 +310,16 @@
       </w:pPr>
       <w:r>
         <w:rPr/>
-        <w:t>Company Name:</w:t>
+        <w:t>Company/</w:t>
+      </w:r>
+      <w:r>
+        <w:rPr/>
+        <w:t>Concept</w:t>
+      </w:r>
+      <w:r>
+        <w:rPr/>
+        <w:t xml:space="preserve"> Name:</w:t>
+        <w:tab/>
         <w:tab/>
       </w:r>
       <w:r>
@@ -386,7 +391,31 @@
         <w:rPr>
           <w:rStyle w:val="PlaceholderText"/>
         </w:rPr>
-        <w:t xml:space="preserve"> The product which will be developed uses minimal infrastructure inside a building to determine the device's location inside of a structure. The final product will be a small device to be used in prototyping other robotics devices which require a solution to determining the location and orientation inside a building.</w:t>
+        <w:t xml:space="preserve"> The product which will be developed uses minimal infrastructure inside a building to determine the device's location </w:t>
+      </w:r>
+      <w:r>
+        <w:rPr>
+          <w:rStyle w:val="PlaceholderText"/>
+        </w:rPr>
+        <w:t>and orientation</w:t>
+      </w:r>
+      <w:r>
+        <w:rPr>
+          <w:rStyle w:val="PlaceholderText"/>
+        </w:rPr>
+        <w:t xml:space="preserve"> inside of </w:t>
+      </w:r>
+      <w:r>
+        <w:rPr>
+          <w:rStyle w:val="PlaceholderText"/>
+        </w:rPr>
+        <w:t>the structure</w:t>
+      </w:r>
+      <w:r>
+        <w:rPr>
+          <w:rStyle w:val="PlaceholderText"/>
+        </w:rPr>
+        <w:t>. The final product will be a small device to be used in prototyping other robotics devices which require a solution to determining the location and orientation inside a building.</w:t>
       </w:r>
     </w:p>
     <w:p>
@@ -445,7 +474,13 @@
         <w:rPr>
           <w:rStyle w:val="PlaceholderText"/>
         </w:rPr>
-        <w:t>Previously developed systems have one of two downfalls. First, they may require extensive infrastructure to be implemented before the system may be used. Alternatively, systems may require a large amount of on-board hardware which draws excessive power and makes the device too bulky to use with other devices which require this technology.</w:t>
+        <w:t xml:space="preserve">Previously developed systems have one of two downfalls. First, they may require extensive infrastructure to be implemented before the system may be used. Alternatively, systems may require a large amount of on-board hardware which draws excessive power and makes the device too bulky to use with other devices. </w:t>
+      </w:r>
+      <w:r>
+        <w:rPr>
+          <w:rStyle w:val="PlaceholderText"/>
+        </w:rPr>
+        <w:t>This device will provide accurate localization without either of these downfalls.</w:t>
       </w:r>
     </w:p>
     <w:p>
@@ -474,7 +509,19 @@
         <w:rPr>
           <w:rStyle w:val="PlaceholderText"/>
         </w:rPr>
-        <w:t>Work began in September 2014 and is currently being done. Progress made thus far includes a prototype device which localizes inside a building but still requires some additional infrastructure prior to implementation. The device is also able to act on voice commands, route from one location in a building to another, and provide audio output to assist in navigation so a person with visual impairment may effectively navigate through an unfamiliar building</w:t>
+        <w:t xml:space="preserve">Work began in September 2014 and is </w:t>
+      </w:r>
+      <w:r>
+        <w:rPr>
+          <w:rStyle w:val="PlaceholderText"/>
+        </w:rPr>
+        <w:t>still active</w:t>
+      </w:r>
+      <w:r>
+        <w:rPr>
+          <w:rStyle w:val="PlaceholderText"/>
+        </w:rPr>
+        <w:t>. Progress made thus far includes a prototype device which localizes inside a building but still requires some additional infrastructure prior to implementation. The device is also able to act on voice commands, route from one location in a building to another, and provide audio output to assist in navigation so a person with visual impairment may effectively navigate through an unfamiliar building</w:t>
       </w:r>
     </w:p>
     <w:p>
@@ -535,6 +582,12 @@
         </w:rPr>
         <w:t xml:space="preserve">Extensive research in the area of Simultaneous Localization and Mapping algorithms is currently being done indicating the need for a technology like this and, in very restricted circumstances, devices similar to what we are developing are in use by robots for warehouse work. </w:t>
       </w:r>
+      <w:r>
+        <w:rPr>
+          <w:rStyle w:val="PlaceholderText"/>
+        </w:rPr>
+        <w:t>Localization is a common task for robotics and currently requires rebuilding the system from the ground up each time it is implemented.</w:t>
+      </w:r>
     </w:p>
     <w:p>
       <w:pPr>
@@ -548,7 +601,49 @@
         <w:rPr>
           <w:rStyle w:val="PlaceholderText"/>
         </w:rPr>
-        <w:t>Our first customer is another developer who needs precise position an orientation information for whatever system he or she is developing. Our device will save time and money, speeding up the time required by the developer to get the product to market giving the best chance of success.</w:t>
+        <w:t xml:space="preserve">Our first customer </w:t>
+      </w:r>
+      <w:r>
+        <w:rPr>
+          <w:rStyle w:val="PlaceholderText"/>
+        </w:rPr>
+        <w:t xml:space="preserve">a robotics </w:t>
+      </w:r>
+      <w:r>
+        <w:rPr>
+          <w:rStyle w:val="PlaceholderText"/>
+        </w:rPr>
+        <w:t xml:space="preserve">developer who needs precise position an orientation information for whatever system he or she is developing. Our device will save time and money, speeding up the </w:t>
+      </w:r>
+      <w:r>
+        <w:rPr>
+          <w:rStyle w:val="PlaceholderText"/>
+        </w:rPr>
+        <w:t>development process</w:t>
+      </w:r>
+      <w:r>
+        <w:rPr>
+          <w:rStyle w:val="PlaceholderText"/>
+        </w:rPr>
+        <w:t xml:space="preserve"> to get the product to market </w:t>
+      </w:r>
+      <w:r>
+        <w:rPr>
+          <w:rStyle w:val="PlaceholderText"/>
+        </w:rPr>
+        <w:t>faster</w:t>
+      </w:r>
+      <w:r>
+        <w:rPr>
+          <w:rStyle w:val="PlaceholderText"/>
+        </w:rPr>
+        <w:t xml:space="preserve"> giving the best chance of success </w:t>
+      </w:r>
+      <w:r>
+        <w:rPr>
+          <w:rStyle w:val="PlaceholderText"/>
+        </w:rPr>
+        <w:t>for products which implement our system.</w:t>
       </w:r>
     </w:p>
     <w:p>
@@ -577,7 +672,13 @@
         <w:rPr>
           <w:rStyle w:val="PlaceholderText"/>
         </w:rPr>
-        <w:t>Money will initially be made by selling the devices to other developers requiring precise indoor position and orientation information</w:t>
+        <w:t xml:space="preserve">Money will initially be made by selling the device to developers requiring precise indoor position and orientation information </w:t>
+      </w:r>
+      <w:r>
+        <w:rPr>
+          <w:rStyle w:val="PlaceholderText"/>
+        </w:rPr>
+        <w:t xml:space="preserve">to get their products to market quickly. </w:t>
       </w:r>
     </w:p>
     <w:p>
@@ -589,6 +690,21 @@
         </w:rPr>
       </w:pPr>
       <w:r>
+        <w:rPr>
+          <w:rStyle w:val="PlaceholderText"/>
+        </w:rPr>
+        <w:t>Once the device is complete the team's expertise in localization may be used to develop better systems or move into other markets entirely.</w:t>
+      </w:r>
+    </w:p>
+    <w:p>
+      <w:pPr>
+        <w:pStyle w:val="Normal"/>
+        <w:spacing w:lineRule="auto" w:line="360"/>
+        <w:rPr>
+          <w:rStyle w:val="PlaceholderText"/>
+        </w:rPr>
+      </w:pPr>
+      <w:r>
         <w:rPr/>
         <w:br/>
       </w:r>
@@ -614,7 +730,25 @@
         <w:rPr>
           <w:rStyle w:val="PlaceholderText"/>
         </w:rPr>
-        <w:t>ompetitors are other developers working with SLAM algorithms who are attempting to make their systems robust. Larger companies like Google may be competitors once the product has been shown to be valuable. However, this also opens the door to acquisition by Google or other robotics companies.</w:t>
+        <w:t xml:space="preserve">ompetitors are other developers working with SLAM algorithms who are attempting to make their systems robust </w:t>
+      </w:r>
+      <w:r>
+        <w:rPr>
+          <w:rStyle w:val="PlaceholderText"/>
+        </w:rPr>
+        <w:t>and easy to implement</w:t>
+      </w:r>
+      <w:r>
+        <w:rPr>
+          <w:rStyle w:val="PlaceholderText"/>
+        </w:rPr>
+        <w:t xml:space="preserve">. Larger companies like Google may be competitors once the product has been shown to be valuable. However, this also opens the door to acquisition by Google or other robotics companies </w:t>
+      </w:r>
+      <w:r>
+        <w:rPr>
+          <w:rStyle w:val="PlaceholderText"/>
+        </w:rPr>
+        <w:t>later.</w:t>
       </w:r>
     </w:p>
     <w:p>
@@ -649,6 +783,11 @@
     <w:p>
       <w:pPr>
         <w:pStyle w:val="Normal"/>
+        <w:widowControl/>
+        <w:suppressAutoHyphens w:val="true"/>
+        <w:bidi w:val="0"/>
+        <w:spacing w:lineRule="auto" w:line="276" w:before="0" w:after="200"/>
+        <w:jc w:val="left"/>
         <w:rPr/>
       </w:pPr>
       <w:r>
@@ -836,7 +975,7 @@
     </w:pPr>
     <w:rPr>
       <w:rFonts w:ascii="Calibri" w:hAnsi="Calibri" w:eastAsia="Droid Sans Fallback" w:cs="Calibri"/>
-      <w:color w:val="auto"/>
+      <w:color w:val="00000A"/>
       <w:sz w:val="22"/>
       <w:szCs w:val="22"/>
       <w:lang w:val="en-US" w:eastAsia="en-US" w:bidi="ar-SA"/>

</xml_diff>

<commit_message>
Updated the accelerator application
</commit_message>
<xml_diff>
--- a/Funding/accelerator_application.docx
+++ b/Funding/accelerator_application.docx
@@ -268,9 +268,6 @@
         <w:t>Email:</w:t>
         <w:tab/>
         <w:tab/>
-      </w:r>
-      <w:r>
-        <w:rPr/>
         <w:t>lisa.s.woody@gmail.com</w:t>
       </w:r>
     </w:p>
@@ -310,15 +307,7 @@
       </w:pPr>
       <w:r>
         <w:rPr/>
-        <w:t>Company/</w:t>
-      </w:r>
-      <w:r>
-        <w:rPr/>
-        <w:t>Concept</w:t>
-      </w:r>
-      <w:r>
-        <w:rPr/>
-        <w:t xml:space="preserve"> Name:</w:t>
+        <w:t>Company/Concept Name:</w:t>
         <w:tab/>
         <w:tab/>
       </w:r>
@@ -391,31 +380,19 @@
         <w:rPr>
           <w:rStyle w:val="PlaceholderText"/>
         </w:rPr>
-        <w:t xml:space="preserve"> The product which will be developed uses minimal infrastructure inside a building to determine the device's location </w:t>
-      </w:r>
-      <w:r>
-        <w:rPr>
-          <w:rStyle w:val="PlaceholderText"/>
-        </w:rPr>
-        <w:t>and orientation</w:t>
-      </w:r>
-      <w:r>
-        <w:rPr>
-          <w:rStyle w:val="PlaceholderText"/>
-        </w:rPr>
-        <w:t xml:space="preserve"> inside of </w:t>
-      </w:r>
-      <w:r>
-        <w:rPr>
-          <w:rStyle w:val="PlaceholderText"/>
-        </w:rPr>
-        <w:t>the structure</w:t>
-      </w:r>
-      <w:r>
-        <w:rPr>
-          <w:rStyle w:val="PlaceholderText"/>
-        </w:rPr>
-        <w:t>. The final product will be a small device to be used in prototyping other robotics devices which require a solution to determining the location and orientation inside a building.</w:t>
+        <w:t xml:space="preserve"> The product which will be developed uses minimal infrastructure inside a building to determine the device's location and orientation inside of the structure. The final product will be a small device to be used </w:t>
+      </w:r>
+      <w:r>
+        <w:rPr>
+          <w:rStyle w:val="PlaceholderText"/>
+        </w:rPr>
+        <w:t>in a variety of robotics systems which require precise</w:t>
+      </w:r>
+      <w:r>
+        <w:rPr>
+          <w:rStyle w:val="PlaceholderText"/>
+        </w:rPr>
+        <w:t xml:space="preserve"> location and orientation inside a building.</w:t>
       </w:r>
     </w:p>
     <w:p>
@@ -474,13 +451,7 @@
         <w:rPr>
           <w:rStyle w:val="PlaceholderText"/>
         </w:rPr>
-        <w:t xml:space="preserve">Previously developed systems have one of two downfalls. First, they may require extensive infrastructure to be implemented before the system may be used. Alternatively, systems may require a large amount of on-board hardware which draws excessive power and makes the device too bulky to use with other devices. </w:t>
-      </w:r>
-      <w:r>
-        <w:rPr>
-          <w:rStyle w:val="PlaceholderText"/>
-        </w:rPr>
-        <w:t>This device will provide accurate localization without either of these downfalls.</w:t>
+        <w:t>Previously developed systems have one of two downfalls. First, they may require extensive infrastructure to be implemented before the system may be used. Alternatively, systems may require a large amount of on-board hardware which draws excessive power and makes the device too bulky to use with other devices. This device will provide accurate localization without either of these downfalls.</w:t>
       </w:r>
     </w:p>
     <w:p>
@@ -509,19 +480,7 @@
         <w:rPr>
           <w:rStyle w:val="PlaceholderText"/>
         </w:rPr>
-        <w:t xml:space="preserve">Work began in September 2014 and is </w:t>
-      </w:r>
-      <w:r>
-        <w:rPr>
-          <w:rStyle w:val="PlaceholderText"/>
-        </w:rPr>
-        <w:t>still active</w:t>
-      </w:r>
-      <w:r>
-        <w:rPr>
-          <w:rStyle w:val="PlaceholderText"/>
-        </w:rPr>
-        <w:t>. Progress made thus far includes a prototype device which localizes inside a building but still requires some additional infrastructure prior to implementation. The device is also able to act on voice commands, route from one location in a building to another, and provide audio output to assist in navigation so a person with visual impairment may effectively navigate through an unfamiliar building</w:t>
+        <w:t>Work began in September 2014 and is still active. Progress made thus far includes a prototype device which localizes inside a building but still requires some additional infrastructure prior to implementation. The device is also able to act on voice commands, route from one location in a building to another, and provide audio output to assist in navigation so a person with visual impairment may effectively navigate through an unfamiliar building</w:t>
       </w:r>
     </w:p>
     <w:p>
@@ -580,13 +539,13 @@
         <w:rPr>
           <w:rStyle w:val="PlaceholderText"/>
         </w:rPr>
-        <w:t xml:space="preserve">Extensive research in the area of Simultaneous Localization and Mapping algorithms is currently being done indicating the need for a technology like this and, in very restricted circumstances, devices similar to what we are developing are in use by robots for warehouse work. </w:t>
-      </w:r>
-      <w:r>
-        <w:rPr>
-          <w:rStyle w:val="PlaceholderText"/>
-        </w:rPr>
-        <w:t>Localization is a common task for robotics and currently requires rebuilding the system from the ground up each time it is implemented.</w:t>
+        <w:t xml:space="preserve">Localization is a common task for robotics and currently requires rebuilding the system from the ground up each time it is implemented. </w:t>
+      </w:r>
+      <w:r>
+        <w:rPr>
+          <w:rStyle w:val="PlaceholderText"/>
+        </w:rPr>
+        <w:t xml:space="preserve">This system is essential for robots working in homes and buildings without extensive infrastructure which makes it ideal for industrial and consumer applications which are rapidly growing portions of the robotics market. </w:t>
       </w:r>
     </w:p>
     <w:p>
@@ -601,49 +560,7 @@
         <w:rPr>
           <w:rStyle w:val="PlaceholderText"/>
         </w:rPr>
-        <w:t xml:space="preserve">Our first customer </w:t>
-      </w:r>
-      <w:r>
-        <w:rPr>
-          <w:rStyle w:val="PlaceholderText"/>
-        </w:rPr>
-        <w:t xml:space="preserve">a robotics </w:t>
-      </w:r>
-      <w:r>
-        <w:rPr>
-          <w:rStyle w:val="PlaceholderText"/>
-        </w:rPr>
-        <w:t xml:space="preserve">developer who needs precise position an orientation information for whatever system he or she is developing. Our device will save time and money, speeding up the </w:t>
-      </w:r>
-      <w:r>
-        <w:rPr>
-          <w:rStyle w:val="PlaceholderText"/>
-        </w:rPr>
-        <w:t>development process</w:t>
-      </w:r>
-      <w:r>
-        <w:rPr>
-          <w:rStyle w:val="PlaceholderText"/>
-        </w:rPr>
-        <w:t xml:space="preserve"> to get the product to market </w:t>
-      </w:r>
-      <w:r>
-        <w:rPr>
-          <w:rStyle w:val="PlaceholderText"/>
-        </w:rPr>
-        <w:t>faster</w:t>
-      </w:r>
-      <w:r>
-        <w:rPr>
-          <w:rStyle w:val="PlaceholderText"/>
-        </w:rPr>
-        <w:t xml:space="preserve"> giving the best chance of success </w:t>
-      </w:r>
-      <w:r>
-        <w:rPr>
-          <w:rStyle w:val="PlaceholderText"/>
-        </w:rPr>
-        <w:t>for products which implement our system.</w:t>
+        <w:t>Our first customer a robotics developer who needs precise position an orientation information for whatever system he or she is developing. Our device will save time and money, speeding up the development process to get the product to market faster giving the best chance of success for products which implement our system.</w:t>
       </w:r>
     </w:p>
     <w:p>
@@ -672,13 +589,19 @@
         <w:rPr>
           <w:rStyle w:val="PlaceholderText"/>
         </w:rPr>
-        <w:t xml:space="preserve">Money will initially be made by selling the device to developers requiring precise indoor position and orientation information </w:t>
-      </w:r>
-      <w:r>
-        <w:rPr>
-          <w:rStyle w:val="PlaceholderText"/>
-        </w:rPr>
-        <w:t xml:space="preserve">to get their products to market quickly. </w:t>
+        <w:t xml:space="preserve">Money will initially be made by selling the device to developers requiring precise indoor position and orientation information to get their products to market quickly </w:t>
+      </w:r>
+      <w:r>
+        <w:rPr>
+          <w:rStyle w:val="PlaceholderText"/>
+        </w:rPr>
+        <w:t>but will ultimately be sold as a component for use in production robotics applications.</w:t>
+      </w:r>
+      <w:r>
+        <w:rPr>
+          <w:rStyle w:val="PlaceholderText"/>
+        </w:rPr>
+        <w:t xml:space="preserve"> </w:t>
       </w:r>
     </w:p>
     <w:p>
@@ -730,25 +653,7 @@
         <w:rPr>
           <w:rStyle w:val="PlaceholderText"/>
         </w:rPr>
-        <w:t xml:space="preserve">ompetitors are other developers working with SLAM algorithms who are attempting to make their systems robust </w:t>
-      </w:r>
-      <w:r>
-        <w:rPr>
-          <w:rStyle w:val="PlaceholderText"/>
-        </w:rPr>
-        <w:t>and easy to implement</w:t>
-      </w:r>
-      <w:r>
-        <w:rPr>
-          <w:rStyle w:val="PlaceholderText"/>
-        </w:rPr>
-        <w:t xml:space="preserve">. Larger companies like Google may be competitors once the product has been shown to be valuable. However, this also opens the door to acquisition by Google or other robotics companies </w:t>
-      </w:r>
-      <w:r>
-        <w:rPr>
-          <w:rStyle w:val="PlaceholderText"/>
-        </w:rPr>
-        <w:t>later.</w:t>
+        <w:t>ompetitors are other developers working with SLAM algorithms who are attempting to make their systems robust and easy to implement. Larger companies like Google may be competitors once the product has been shown to be valuable. However, this also opens the door to acquisition by Google or other robotics companies later.</w:t>
       </w:r>
     </w:p>
     <w:p>

</xml_diff>